<commit_message>
Ultima atualizacao antes da Entrega, Álteracoes referentes aos comentarios feito pos-apresentacao
</commit_message>
<xml_diff>
--- a/Documento Visao_TotalSaudeMed.docx
+++ b/Documento Visao_TotalSaudeMed.docx
@@ -1298,7 +1298,23 @@
           <w:sz w:val="24"/>
           <w:szCs w:val="24"/>
         </w:rPr>
-        <w:t xml:space="preserve">O sistema deve mostrar aos administradores todas as consultas do dia para envio de mensagens via </w:t>
+        <w:t xml:space="preserve">O sistema deve mostrar aos </w:t>
+      </w:r>
+      <w:r>
+        <w:rPr>
+          <w:color w:val="000000"/>
+          <w:sz w:val="24"/>
+          <w:szCs w:val="24"/>
+        </w:rPr>
+        <w:t>funcionários</w:t>
+      </w:r>
+      <w:r>
+        <w:rPr>
+          <w:color w:val="000000"/>
+          <w:sz w:val="24"/>
+          <w:szCs w:val="24"/>
+        </w:rPr>
+        <w:t xml:space="preserve"> todas as consultas do dia para envio de mensagens via </w:t>
       </w:r>
       <w:proofErr w:type="spellStart"/>
       <w:r>
@@ -1526,8 +1542,17 @@
           <w:szCs w:val="24"/>
           <w:shd w:val="clear" w:color="auto" w:fill="E6E6E6"/>
         </w:rPr>
+        <w:t xml:space="preserve">DESCRIÇÃO DOS </w:t>
+      </w:r>
+      <w:r>
+        <w:rPr>
+          <w:b/>
+          <w:sz w:val="24"/>
+          <w:szCs w:val="24"/>
+          <w:shd w:val="clear" w:color="auto" w:fill="E6E6E6"/>
+        </w:rPr>
         <w:lastRenderedPageBreak/>
-        <w:t>DESCRIÇÃO DOS ENVOLVIDOS</w:t>
+        <w:t>ENVOLVIDOS</w:t>
       </w:r>
       <w:r>
         <w:rPr>
@@ -2709,6 +2734,14 @@
                 <w:sz w:val="24"/>
                 <w:szCs w:val="24"/>
               </w:rPr>
+              <w:t xml:space="preserve">Realizar </w:t>
+            </w:r>
+            <w:r>
+              <w:rPr>
+                <w:rFonts w:ascii="Arial" w:eastAsia="Arial" w:hAnsi="Arial" w:cs="Arial"/>
+                <w:sz w:val="24"/>
+                <w:szCs w:val="24"/>
+              </w:rPr>
               <w:t>Cadastro de usuários</w:t>
             </w:r>
           </w:p>
@@ -2820,6 +2853,14 @@
                 <w:sz w:val="24"/>
                 <w:szCs w:val="24"/>
               </w:rPr>
+              <w:t xml:space="preserve">Visualizar </w:t>
+            </w:r>
+            <w:r>
+              <w:rPr>
+                <w:rFonts w:ascii="Arial" w:eastAsia="Arial" w:hAnsi="Arial" w:cs="Arial"/>
+                <w:sz w:val="24"/>
+                <w:szCs w:val="24"/>
+              </w:rPr>
               <w:t>Calendário</w:t>
             </w:r>
           </w:p>
@@ -2915,6 +2956,14 @@
                 <w:sz w:val="24"/>
                 <w:szCs w:val="24"/>
               </w:rPr>
+              <w:t xml:space="preserve">Exibir </w:t>
+            </w:r>
+            <w:r>
+              <w:rPr>
+                <w:rFonts w:ascii="Arial" w:eastAsia="Arial" w:hAnsi="Arial" w:cs="Arial"/>
+                <w:sz w:val="24"/>
+                <w:szCs w:val="24"/>
+              </w:rPr>
               <w:t>Histórico</w:t>
             </w:r>
           </w:p>
@@ -3010,6 +3059,14 @@
                 <w:sz w:val="24"/>
                 <w:szCs w:val="24"/>
               </w:rPr>
+              <w:t xml:space="preserve">Gerenciar </w:t>
+            </w:r>
+            <w:r>
+              <w:rPr>
+                <w:rFonts w:ascii="Arial" w:eastAsia="Arial" w:hAnsi="Arial" w:cs="Arial"/>
+                <w:sz w:val="24"/>
+                <w:szCs w:val="24"/>
+              </w:rPr>
               <w:t>Notificações</w:t>
             </w:r>
           </w:p>
@@ -3105,6 +3162,14 @@
                 <w:sz w:val="24"/>
                 <w:szCs w:val="24"/>
               </w:rPr>
+              <w:t xml:space="preserve">Realizar </w:t>
+            </w:r>
+            <w:r>
+              <w:rPr>
+                <w:rFonts w:ascii="Arial" w:eastAsia="Arial" w:hAnsi="Arial" w:cs="Arial"/>
+                <w:sz w:val="24"/>
+                <w:szCs w:val="24"/>
+              </w:rPr>
               <w:t>Agendamentos</w:t>
             </w:r>
           </w:p>
@@ -3209,6 +3274,14 @@
                 <w:szCs w:val="24"/>
               </w:rPr>
             </w:pPr>
+            <w:r>
+              <w:rPr>
+                <w:rFonts w:ascii="Arial" w:eastAsia="Arial" w:hAnsi="Arial" w:cs="Arial"/>
+                <w:sz w:val="24"/>
+                <w:szCs w:val="24"/>
+              </w:rPr>
+              <w:t xml:space="preserve">Exibir </w:t>
+            </w:r>
             <w:r>
               <w:rPr>
                 <w:rFonts w:ascii="Arial" w:eastAsia="Arial" w:hAnsi="Arial" w:cs="Arial"/>
@@ -4460,11 +4533,13 @@
             <v:path o:extrusionok="f" gradientshapeok="t" o:connecttype="rect"/>
             <o:lock v:ext="edit" aspectratio="t"/>
           </v:shapetype>
-          <v:shape id="_x0000_i1025" type="#_x0000_t75" style="width:330.6pt;height:316.2pt">
-            <v:imagedata r:id="rId9" o:title="Funcionário"/>
+          <v:shape id="_x0000_i1029" type="#_x0000_t75" style="width:337.8pt;height:321.6pt">
+            <v:imagedata r:id="rId9" o:title="Funcionario"/>
           </v:shape>
         </w:pict>
       </w:r>
+      <w:bookmarkStart w:id="3" w:name="_GoBack"/>
+      <w:bookmarkEnd w:id="3"/>
     </w:p>
     <w:p>
       <w:pPr>
@@ -4511,8 +4586,8 @@
           <w:szCs w:val="24"/>
         </w:rPr>
         <w:pict>
-          <v:shape id="_x0000_i1026" type="#_x0000_t75" style="width:330pt;height:303pt">
-            <v:imagedata r:id="rId10" o:title="Médico"/>
+          <v:shape id="_x0000_i1027" type="#_x0000_t75" style="width:332.4pt;height:306pt">
+            <v:imagedata r:id="rId10" o:title="Medico"/>
           </v:shape>
         </w:pict>
       </w:r>
@@ -4563,7 +4638,7 @@
           <w:szCs w:val="24"/>
         </w:rPr>
         <w:pict>
-          <v:shape id="_x0000_i1027" type="#_x0000_t75" style="width:335.4pt;height:319.2pt">
+          <v:shape id="_x0000_i1028" type="#_x0000_t75" style="width:337.8pt;height:324pt">
             <v:imagedata r:id="rId11" o:title="Paciente"/>
           </v:shape>
         </w:pict>
@@ -4661,7 +4736,7 @@
         </w:rPr>
         <w:lastRenderedPageBreak/>
         <w:pict>
-          <v:shape id="_x0000_i1028" type="#_x0000_t75" style="width:445.2pt;height:4in">
+          <v:shape id="_x0000_i1025" type="#_x0000_t75" style="width:445.2pt;height:4in">
             <v:imagedata r:id="rId12" o:title="Diagrama de Entidades"/>
           </v:shape>
         </w:pict>
@@ -4750,7 +4825,7 @@
           <w:shd w:val="clear" w:color="auto" w:fill="E6E6E6"/>
         </w:rPr>
         <w:pict>
-          <v:shape id="_x0000_i1029" type="#_x0000_t75" style="width:391.8pt;height:274.2pt">
+          <v:shape id="_x0000_i1026" type="#_x0000_t75" style="width:391.8pt;height:274.2pt">
             <v:imagedata r:id="rId13" o:title="Diagrama de atividade"/>
           </v:shape>
         </w:pict>
@@ -4970,8 +5045,8 @@
           <w:szCs w:val="24"/>
         </w:rPr>
       </w:pPr>
-      <w:bookmarkStart w:id="3" w:name="_huzq1jug3l6n" w:colFirst="0" w:colLast="0"/>
-      <w:bookmarkEnd w:id="3"/>
+      <w:bookmarkStart w:id="4" w:name="_huzq1jug3l6n" w:colFirst="0" w:colLast="0"/>
+      <w:bookmarkEnd w:id="4"/>
       <w:r>
         <w:rPr>
           <w:b/>
@@ -5197,10 +5272,26 @@
           <w:sz w:val="24"/>
           <w:szCs w:val="24"/>
         </w:rPr>
-        <w:t xml:space="preserve"> no Gitlab.</w:t>
-      </w:r>
-      <w:bookmarkStart w:id="4" w:name="_GoBack"/>
-      <w:bookmarkEnd w:id="4"/>
+        <w:t xml:space="preserve"> no </w:t>
+      </w:r>
+      <w:proofErr w:type="spellStart"/>
+      <w:r>
+        <w:rPr>
+          <w:i/>
+          <w:sz w:val="24"/>
+          <w:szCs w:val="24"/>
+        </w:rPr>
+        <w:t>Gitlab</w:t>
+      </w:r>
+      <w:proofErr w:type="spellEnd"/>
+      <w:r>
+        <w:rPr>
+          <w:i/>
+          <w:sz w:val="24"/>
+          <w:szCs w:val="24"/>
+        </w:rPr>
+        <w:t>.</w:t>
+      </w:r>
     </w:p>
     <w:p>
       <w:pPr>

</xml_diff>